<commit_message>
bunch of stuff from Tommy
</commit_message>
<xml_diff>
--- a/Glaspell, Susan (J. Ellen Gainor) (PF edit March 20 2014).docx
+++ b/Glaspell, Susan (J. Ellen Gainor) (PF edit March 20 2014).docx
@@ -44,6 +44,7 @@
           <w:szCs w:val="24"/>
         </w:rPr>
       </w:pPr>
+      <w:commentRangeStart w:id="0"/>
       <w:r>
         <w:rPr>
           <w:rFonts w:ascii="Times New Roman" w:hAnsi="Times New Roman" w:cs="Times New Roman"/>
@@ -124,6 +125,13 @@
         </w:rPr>
         <w:t>such as Eugene O’Neill.</w:t>
       </w:r>
+      <w:commentRangeEnd w:id="0"/>
+      <w:r>
+        <w:rPr>
+          <w:rStyle w:val="CommentReference"/>
+        </w:rPr>
+        <w:commentReference w:id="0"/>
+      </w:r>
     </w:p>
     <w:p>
       <w:pPr>
@@ -396,13 +404,7 @@
     </w:p>
     <w:p>
       <w:pPr>
-        <w:spacing w:line="240" w:lineRule="auto"/>
-        <w:contextualSpacing/>
-        <w:rPr>
-          <w:rFonts w:ascii="Times New Roman" w:hAnsi="Times New Roman" w:cs="Times New Roman"/>
-          <w:sz w:val="24"/>
-          <w:szCs w:val="24"/>
-        </w:rPr>
+        <w:pStyle w:val="CommentText"/>
       </w:pPr>
       <w:r>
         <w:rPr>
@@ -611,7 +613,16 @@
           <w:sz w:val="24"/>
           <w:szCs w:val="24"/>
         </w:rPr>
-        <w:t xml:space="preserve"> another play. Drawing </w:t>
+        <w:t xml:space="preserve"> another play. </w:t>
+      </w:r>
+      <w:commentRangeStart w:id="1"/>
+      <w:r>
+        <w:rPr>
+          <w:rFonts w:ascii="Times New Roman" w:hAnsi="Times New Roman" w:cs="Times New Roman"/>
+          <w:sz w:val="24"/>
+          <w:szCs w:val="24"/>
+        </w:rPr>
+        <w:t xml:space="preserve">Drawing </w:t>
       </w:r>
       <w:r>
         <w:rPr>
@@ -654,6 +665,13 @@
         </w:rPr>
         <w:t xml:space="preserve">a story of spousal abuse and murder. </w:t>
       </w:r>
+      <w:commentRangeEnd w:id="1"/>
+      <w:r>
+        <w:rPr>
+          <w:rStyle w:val="CommentReference"/>
+        </w:rPr>
+        <w:commentReference w:id="1"/>
+      </w:r>
       <w:r>
         <w:rPr>
           <w:rFonts w:ascii="Times New Roman" w:hAnsi="Times New Roman" w:cs="Times New Roman"/>
@@ -749,7 +767,21 @@
           <w:sz w:val="24"/>
           <w:szCs w:val="24"/>
         </w:rPr>
-        <w:t xml:space="preserve"> feminist literature</w:t>
+        <w:t xml:space="preserve"> feminist </w:t>
+      </w:r>
+      <w:r>
+        <w:rPr>
+          <w:rStyle w:val="CommentReference"/>
+        </w:rPr>
+        <w:annotationRef/>
+      </w:r>
+      <w:r>
+        <w:rPr>
+          <w:rFonts w:ascii="Times New Roman" w:hAnsi="Times New Roman" w:cs="Times New Roman"/>
+          <w:sz w:val="24"/>
+          <w:szCs w:val="24"/>
+        </w:rPr>
+        <w:t>literature</w:t>
       </w:r>
       <w:r>
         <w:rPr>
@@ -1103,6 +1135,7 @@
         </w:rPr>
         <w:t xml:space="preserve">. </w:t>
       </w:r>
+      <w:commentRangeStart w:id="2"/>
       <w:r>
         <w:rPr>
           <w:rFonts w:ascii="Times New Roman" w:hAnsi="Times New Roman" w:cs="Times New Roman"/>
@@ -1168,7 +1201,22 @@
           <w:sz w:val="24"/>
           <w:szCs w:val="24"/>
         </w:rPr>
-        <w:t xml:space="preserve">, while </w:t>
+        <w:t xml:space="preserve">, </w:t>
+      </w:r>
+      <w:commentRangeEnd w:id="2"/>
+      <w:r>
+        <w:rPr>
+          <w:rStyle w:val="CommentReference"/>
+        </w:rPr>
+        <w:commentReference w:id="2"/>
+      </w:r>
+      <w:r>
+        <w:rPr>
+          <w:rFonts w:ascii="Times New Roman" w:hAnsi="Times New Roman" w:cs="Times New Roman"/>
+          <w:sz w:val="24"/>
+          <w:szCs w:val="24"/>
+        </w:rPr>
+        <w:t xml:space="preserve">while </w:t>
       </w:r>
       <w:r>
         <w:rPr>
@@ -1327,7 +1375,17 @@
           <w:sz w:val="24"/>
           <w:szCs w:val="24"/>
         </w:rPr>
-        <w:t xml:space="preserve">including the acclaimed </w:t>
+        <w:t>including the acc</w:t>
+      </w:r>
+      <w:bookmarkStart w:id="3" w:name="_GoBack"/>
+      <w:bookmarkEnd w:id="3"/>
+      <w:r>
+        <w:rPr>
+          <w:rFonts w:ascii="Times New Roman" w:hAnsi="Times New Roman" w:cs="Times New Roman"/>
+          <w:sz w:val="24"/>
+          <w:szCs w:val="24"/>
+        </w:rPr>
+        <w:t xml:space="preserve">laimed </w:t>
       </w:r>
       <w:r>
         <w:rPr>
@@ -1741,7 +1799,16 @@
           <w:sz w:val="24"/>
           <w:szCs w:val="24"/>
         </w:rPr>
-        <w:t xml:space="preserve"> career and in the stories of women’s lives she created, Glaspell championed the powerful and complex intersections of feminism and modernism.</w:t>
+        <w:t xml:space="preserve"> career and in the stories of women’s </w:t>
+      </w:r>
+      <w:r>
+        <w:rPr>
+          <w:rFonts w:ascii="Times New Roman" w:hAnsi="Times New Roman" w:cs="Times New Roman"/>
+          <w:sz w:val="24"/>
+          <w:szCs w:val="24"/>
+        </w:rPr>
+        <w:lastRenderedPageBreak/>
+        <w:t>lives she created, Glaspell championed the powerful and complex intersections of feminism and modernism.</w:t>
       </w:r>
       <w:r>
         <w:rPr>
@@ -1759,8 +1826,6 @@
         </w:rPr>
         <w:t xml:space="preserve"> </w:t>
       </w:r>
-      <w:bookmarkStart w:id="0" w:name="_GoBack"/>
-      <w:bookmarkEnd w:id="0"/>
     </w:p>
     <w:p>
       <w:pPr>
@@ -3452,7 +3517,6 @@
           <w:szCs w:val="24"/>
           <w:u w:val="single"/>
         </w:rPr>
-        <w:lastRenderedPageBreak/>
         <w:t xml:space="preserve">Recommended Illustrations </w:t>
       </w:r>
     </w:p>
@@ -3490,7 +3554,7 @@
             <wp:extent cx="2156460" cy="2857500"/>
             <wp:effectExtent l="0" t="0" r="0" b="0"/>
             <wp:docPr id="4" name="Picture 4" descr="Susan Glaspell">
-              <a:hlinkClick xmlns:a="http://schemas.openxmlformats.org/drawingml/2006/main" r:id="rId7"/>
+              <a:hlinkClick xmlns:a="http://schemas.openxmlformats.org/drawingml/2006/main" r:id="rId8"/>
             </wp:docPr>
             <wp:cNvGraphicFramePr>
               <a:graphicFrameLocks xmlns:a="http://schemas.openxmlformats.org/drawingml/2006/main" noChangeAspect="1"/>
@@ -3500,14 +3564,14 @@
                 <pic:pic xmlns:pic="http://schemas.openxmlformats.org/drawingml/2006/picture">
                   <pic:nvPicPr>
                     <pic:cNvPr id="0" name="Picture 1" descr="Susan Glaspell">
-                      <a:hlinkClick r:id="rId7"/>
+                      <a:hlinkClick r:id="rId8"/>
                     </pic:cNvPr>
                     <pic:cNvPicPr>
                       <a:picLocks noChangeAspect="1" noChangeArrowheads="1"/>
                     </pic:cNvPicPr>
                   </pic:nvPicPr>
                   <pic:blipFill>
-                    <a:blip r:embed="rId8">
+                    <a:blip r:embed="rId9">
                       <a:extLst>
                         <a:ext uri="{28A0092B-C50C-407E-A947-70E740481C1C}">
                           <a14:useLocalDpi xmlns:a14="http://schemas.microsoft.com/office/drawing/2010/main" val="0"/>
@@ -3617,7 +3681,7 @@
         </w:rPr>
         <w:t xml:space="preserve"> </w:t>
       </w:r>
-      <w:hyperlink r:id="rId9" w:history="1">
+      <w:hyperlink r:id="rId10" w:history="1">
         <w:r>
           <w:rPr>
             <w:rStyle w:val="Hyperlink"/>
@@ -3651,17 +3715,6 @@
     </w:p>
     <w:p>
       <w:pPr>
-        <w:spacing w:line="240" w:lineRule="auto"/>
-        <w:contextualSpacing/>
-        <w:rPr>
-          <w:rFonts w:ascii="Times New Roman" w:hAnsi="Times New Roman" w:cs="Times New Roman"/>
-          <w:sz w:val="24"/>
-          <w:szCs w:val="24"/>
-        </w:rPr>
-      </w:pPr>
-    </w:p>
-    <w:p>
-      <w:pPr>
         <w:pStyle w:val="NormalWeb"/>
         <w:shd w:val="clear" w:color="auto" w:fill="FFFFFF"/>
         <w:rPr>
@@ -3682,7 +3735,7 @@
             <wp:extent cx="2857500" cy="2400300"/>
             <wp:effectExtent l="0" t="0" r="0" b="0"/>
             <wp:docPr id="5" name="Picture 5" descr="Scene from Trifles.">
-              <a:hlinkClick xmlns:a="http://schemas.openxmlformats.org/drawingml/2006/main" r:id="rId10"/>
+              <a:hlinkClick xmlns:a="http://schemas.openxmlformats.org/drawingml/2006/main" r:id="rId11"/>
             </wp:docPr>
             <wp:cNvGraphicFramePr>
               <a:graphicFrameLocks xmlns:a="http://schemas.openxmlformats.org/drawingml/2006/main" noChangeAspect="1"/>
@@ -3692,14 +3745,14 @@
                 <pic:pic xmlns:pic="http://schemas.openxmlformats.org/drawingml/2006/picture">
                   <pic:nvPicPr>
                     <pic:cNvPr id="0" name="Picture 3" descr="Scene from Trifles.">
-                      <a:hlinkClick r:id="rId10"/>
+                      <a:hlinkClick r:id="rId11"/>
                     </pic:cNvPr>
                     <pic:cNvPicPr>
                       <a:picLocks noChangeAspect="1" noChangeArrowheads="1"/>
                     </pic:cNvPicPr>
                   </pic:nvPicPr>
                   <pic:blipFill>
-                    <a:blip r:embed="rId11">
+                    <a:blip r:embed="rId12">
                       <a:extLst>
                         <a:ext uri="{28A0092B-C50C-407E-A947-70E740481C1C}">
                           <a14:useLocalDpi xmlns:a14="http://schemas.microsoft.com/office/drawing/2010/main" val="0"/>
@@ -3810,7 +3863,7 @@
         </w:rPr>
         <w:t xml:space="preserve"> </w:t>
       </w:r>
-      <w:hyperlink r:id="rId12" w:history="1">
+      <w:hyperlink r:id="rId13" w:history="1">
         <w:r>
           <w:rPr>
             <w:rStyle w:val="Hyperlink"/>
@@ -3846,6 +3899,28 @@
           <w:szCs w:val="24"/>
         </w:rPr>
       </w:pPr>
+    </w:p>
+    <w:p>
+      <w:pPr>
+        <w:spacing w:line="240" w:lineRule="auto"/>
+        <w:contextualSpacing/>
+        <w:rPr>
+          <w:rFonts w:ascii="Times New Roman" w:hAnsi="Times New Roman" w:cs="Times New Roman"/>
+          <w:sz w:val="24"/>
+          <w:szCs w:val="24"/>
+        </w:rPr>
+      </w:pPr>
+    </w:p>
+    <w:p>
+      <w:pPr>
+        <w:spacing w:line="240" w:lineRule="auto"/>
+        <w:contextualSpacing/>
+        <w:rPr>
+          <w:rFonts w:ascii="Times New Roman" w:hAnsi="Times New Roman" w:cs="Times New Roman"/>
+          <w:sz w:val="24"/>
+          <w:szCs w:val="24"/>
+        </w:rPr>
+      </w:pPr>
       <w:r>
         <w:rPr>
           <w:rFonts w:ascii="Times New Roman" w:hAnsi="Times New Roman" w:cs="Times New Roman"/>
@@ -3854,13 +3929,12 @@
           <w:sz w:val="15"/>
           <w:szCs w:val="15"/>
         </w:rPr>
-        <w:lastRenderedPageBreak/>
         <w:drawing>
           <wp:inline distT="0" distB="0" distL="0" distR="0" wp14:anchorId="0E1AD525" wp14:editId="366F9B7F">
             <wp:extent cx="2857500" cy="2278380"/>
             <wp:effectExtent l="0" t="0" r="0" b="7620"/>
             <wp:docPr id="6" name="Picture 6" descr="Scene from The Verge. (Actor on stage with his shadow on wall.)">
-              <a:hlinkClick xmlns:a="http://schemas.openxmlformats.org/drawingml/2006/main" r:id="rId13"/>
+              <a:hlinkClick xmlns:a="http://schemas.openxmlformats.org/drawingml/2006/main" r:id="rId14"/>
             </wp:docPr>
             <wp:cNvGraphicFramePr>
               <a:graphicFrameLocks xmlns:a="http://schemas.openxmlformats.org/drawingml/2006/main" noChangeAspect="1"/>
@@ -3870,14 +3944,14 @@
                 <pic:pic xmlns:pic="http://schemas.openxmlformats.org/drawingml/2006/picture">
                   <pic:nvPicPr>
                     <pic:cNvPr id="0" name="Picture 5" descr="Scene from The Verge. (Actor on stage with his shadow on wall.)">
-                      <a:hlinkClick r:id="rId13"/>
+                      <a:hlinkClick r:id="rId14"/>
                     </pic:cNvPr>
                     <pic:cNvPicPr>
                       <a:picLocks noChangeAspect="1" noChangeArrowheads="1"/>
                     </pic:cNvPicPr>
                   </pic:nvPicPr>
                   <pic:blipFill>
-                    <a:blip r:embed="rId14">
+                    <a:blip r:embed="rId15">
                       <a:extLst>
                         <a:ext uri="{28A0092B-C50C-407E-A947-70E740481C1C}">
                           <a14:useLocalDpi xmlns:a14="http://schemas.microsoft.com/office/drawing/2010/main" val="0"/>
@@ -4022,7 +4096,7 @@
         </w:rPr>
         <w:t xml:space="preserve"> </w:t>
       </w:r>
-      <w:hyperlink r:id="rId15" w:history="1">
+      <w:hyperlink r:id="rId16" w:history="1">
         <w:r>
           <w:rPr>
             <w:rStyle w:val="Hyperlink"/>
@@ -4065,7 +4139,7 @@
       </w:pPr>
     </w:p>
     <w:sectPr>
-      <w:footerReference w:type="default" r:id="rId16"/>
+      <w:footerReference w:type="default" r:id="rId17"/>
       <w:pgSz w:w="12240" w:h="15840"/>
       <w:pgMar w:top="1440" w:right="1440" w:bottom="1440" w:left="1440" w:header="720" w:footer="720" w:gutter="0"/>
       <w:cols w:space="720"/>
@@ -4073,6 +4147,77 @@
     </w:sectPr>
   </w:body>
 </w:document>
+</file>
+
+<file path=word/comments.xml><?xml version="1.0" encoding="utf-8"?>
+<w:comments xmlns:wpc="http://schemas.microsoft.com/office/word/2010/wordprocessingCanvas" xmlns:mc="http://schemas.openxmlformats.org/markup-compatibility/2006" xmlns:o="urn:schemas-microsoft-com:office:office" xmlns:r="http://schemas.openxmlformats.org/officeDocument/2006/relationships" xmlns:m="http://schemas.openxmlformats.org/officeDocument/2006/math" xmlns:v="urn:schemas-microsoft-com:vml" xmlns:wp14="http://schemas.microsoft.com/office/word/2010/wordprocessingDrawing" xmlns:wp="http://schemas.openxmlformats.org/drawingml/2006/wordprocessingDrawing" xmlns:w10="urn:schemas-microsoft-com:office:word" xmlns:w="http://schemas.openxmlformats.org/wordprocessingml/2006/main" xmlns:w14="http://schemas.microsoft.com/office/word/2010/wordml" xmlns:wpg="http://schemas.microsoft.com/office/word/2010/wordprocessingGroup" xmlns:wpi="http://schemas.microsoft.com/office/word/2010/wordprocessingInk" xmlns:wne="http://schemas.microsoft.com/office/word/2006/wordml" xmlns:wps="http://schemas.microsoft.com/office/word/2010/wordprocessingShape" mc:Ignorable="w14 wp14">
+  <w:comment w:id="0" w:author="test" w:date="2014-04-02T14:18:00Z" w:initials="t">
+    <w:p>
+      <w:pPr>
+        <w:pStyle w:val="CommentText"/>
+      </w:pPr>
+      <w:r>
+        <w:rPr>
+          <w:rStyle w:val="CommentReference"/>
+        </w:rPr>
+        <w:annotationRef/>
+      </w:r>
+      <w:r>
+        <w:t>Please place photographic portrait of Glaspell somewhere near here.</w:t>
+      </w:r>
+    </w:p>
+  </w:comment>
+  <w:comment w:id="1" w:author="test" w:date="2014-04-02T14:19:00Z" w:initials="t">
+    <w:p>
+      <w:pPr>
+        <w:pStyle w:val="CommentText"/>
+      </w:pPr>
+      <w:r>
+        <w:rPr>
+          <w:rStyle w:val="CommentReference"/>
+        </w:rPr>
+        <w:annotationRef/>
+      </w:r>
+      <w:r>
+        <w:t xml:space="preserve">Place production photograph of </w:t>
+      </w:r>
+      <w:r>
+        <w:rPr>
+          <w:i/>
+        </w:rPr>
+        <w:t xml:space="preserve">Trifles </w:t>
+      </w:r>
+      <w:r>
+        <w:t>somewhere near here.</w:t>
+      </w:r>
+    </w:p>
+  </w:comment>
+  <w:comment w:id="2" w:author="test" w:date="2014-04-02T14:21:00Z" w:initials="t">
+    <w:p>
+      <w:pPr>
+        <w:pStyle w:val="CommentText"/>
+      </w:pPr>
+      <w:r>
+        <w:rPr>
+          <w:rStyle w:val="CommentReference"/>
+        </w:rPr>
+        <w:annotationRef/>
+      </w:r>
+      <w:r>
+        <w:t xml:space="preserve">Place production photograph of </w:t>
+      </w:r>
+      <w:r>
+        <w:rPr>
+          <w:i/>
+        </w:rPr>
+        <w:t>The Verge</w:t>
+      </w:r>
+      <w:r>
+        <w:t xml:space="preserve"> somewhere near here.</w:t>
+      </w:r>
+    </w:p>
+  </w:comment>
+</w:comments>
 </file>
 
 <file path=word/endnotes.xml><?xml version="1.0" encoding="utf-8"?>
@@ -4134,7 +4279,7 @@
           <w:rPr>
             <w:noProof/>
           </w:rPr>
-          <w:t>2</w:t>
+          <w:t>4</w:t>
         </w:r>
         <w:r>
           <w:rPr>
@@ -4456,7 +4601,6 @@
     <w:basedOn w:val="Normal"/>
     <w:link w:val="CommentTextChar"/>
     <w:uiPriority w:val="99"/>
-    <w:semiHidden/>
     <w:unhideWhenUsed/>
     <w:rsid w:val="00916871"/>
     <w:pPr>
@@ -4472,7 +4616,6 @@
     <w:basedOn w:val="DefaultParagraphFont"/>
     <w:link w:val="CommentText"/>
     <w:uiPriority w:val="99"/>
-    <w:semiHidden/>
     <w:rsid w:val="00916871"/>
     <w:rPr>
       <w:sz w:val="20"/>
@@ -4836,7 +4979,6 @@
     <w:basedOn w:val="Normal"/>
     <w:link w:val="CommentTextChar"/>
     <w:uiPriority w:val="99"/>
-    <w:semiHidden/>
     <w:unhideWhenUsed/>
     <w:rsid w:val="00916871"/>
     <w:pPr>
@@ -4852,7 +4994,6 @@
     <w:basedOn w:val="DefaultParagraphFont"/>
     <w:link w:val="CommentText"/>
     <w:uiPriority w:val="99"/>
-    <w:semiHidden/>
     <w:rsid w:val="00916871"/>
     <w:rPr>
       <w:sz w:val="20"/>

</xml_diff>